<commit_message>
some update class and Home Work
</commit_message>
<xml_diff>
--- a/bloodbank/Application Requirement.docx
+++ b/bloodbank/Application Requirement.docx
@@ -441,6 +441,7 @@
         <w:rPr>
           <w:noProof/>
           <w:szCs w:val="24"/>
+          <w:lang w:val="en-GB" w:eastAsia="en-GB"/>
         </w:rPr>
         <w:drawing>
           <wp:inline distT="0" distB="0" distL="0" distR="0" wp14:anchorId="6F79E11C" wp14:editId="31BDD706">
@@ -503,6 +504,76 @@
     </w:p>
     <w:p>
       <w:pPr>
+        <w:rPr>
+          <w:szCs w:val="24"/>
+        </w:rPr>
+      </w:pPr>
+    </w:p>
+    <w:p>
+      <w:pPr>
+        <w:rPr>
+          <w:szCs w:val="24"/>
+        </w:rPr>
+      </w:pPr>
+    </w:p>
+    <w:p>
+      <w:pPr>
+        <w:rPr>
+          <w:szCs w:val="24"/>
+        </w:rPr>
+      </w:pPr>
+    </w:p>
+    <w:p>
+      <w:pPr>
+        <w:rPr>
+          <w:szCs w:val="24"/>
+        </w:rPr>
+      </w:pPr>
+    </w:p>
+    <w:p>
+      <w:pPr>
+        <w:rPr>
+          <w:szCs w:val="24"/>
+        </w:rPr>
+      </w:pPr>
+    </w:p>
+    <w:p>
+      <w:pPr>
+        <w:rPr>
+          <w:szCs w:val="24"/>
+        </w:rPr>
+      </w:pPr>
+    </w:p>
+    <w:p>
+      <w:pPr>
+        <w:rPr>
+          <w:szCs w:val="24"/>
+        </w:rPr>
+      </w:pPr>
+    </w:p>
+    <w:p>
+      <w:pPr>
+        <w:rPr>
+          <w:szCs w:val="24"/>
+        </w:rPr>
+      </w:pPr>
+    </w:p>
+    <w:p>
+      <w:pPr>
+        <w:rPr>
+          <w:szCs w:val="24"/>
+        </w:rPr>
+      </w:pPr>
+    </w:p>
+    <w:p>
+      <w:pPr>
+        <w:rPr>
+          <w:szCs w:val="24"/>
+        </w:rPr>
+      </w:pPr>
+    </w:p>
+    <w:p>
+      <w:pPr>
         <w:pStyle w:val="ListParagraph"/>
         <w:numPr>
           <w:ilvl w:val="0"/>
@@ -516,6 +587,7 @@
         <w:rPr>
           <w:szCs w:val="24"/>
         </w:rPr>
+        <w:lastRenderedPageBreak/>
         <w:t>Use Case Diagram:</w:t>
       </w:r>
     </w:p>
@@ -532,13 +604,63 @@
           <w:szCs w:val="24"/>
         </w:rPr>
       </w:pPr>
-    </w:p>
-    <w:p>
-      <w:pPr>
-        <w:rPr>
-          <w:szCs w:val="24"/>
-        </w:rPr>
-      </w:pPr>
+      <w:r>
+        <w:rPr>
+          <w:noProof/>
+          <w:szCs w:val="24"/>
+          <w:lang w:val="en-GB" w:eastAsia="en-GB"/>
+        </w:rPr>
+        <w:drawing>
+          <wp:inline distT="0" distB="0" distL="0" distR="0">
+            <wp:extent cx="6133381" cy="4804482"/>
+            <wp:effectExtent l="0" t="0" r="1270" b="0"/>
+            <wp:docPr id="2" name="Picture 2"/>
+            <wp:cNvGraphicFramePr>
+              <a:graphicFrameLocks xmlns:a="http://schemas.openxmlformats.org/drawingml/2006/main" noChangeAspect="1"/>
+            </wp:cNvGraphicFramePr>
+            <a:graphic xmlns:a="http://schemas.openxmlformats.org/drawingml/2006/main">
+              <a:graphicData uri="http://schemas.openxmlformats.org/drawingml/2006/picture">
+                <pic:pic xmlns:pic="http://schemas.openxmlformats.org/drawingml/2006/picture">
+                  <pic:nvPicPr>
+                    <pic:cNvPr id="0" name="useCase Diagram.jpg"/>
+                    <pic:cNvPicPr/>
+                  </pic:nvPicPr>
+                  <pic:blipFill>
+                    <a:blip r:embed="rId7">
+                      <a:extLst>
+                        <a:ext uri="{28A0092B-C50C-407E-A947-70E740481C1C}">
+                          <a14:useLocalDpi xmlns:a14="http://schemas.microsoft.com/office/drawing/2010/main" val="0"/>
+                        </a:ext>
+                      </a:extLst>
+                    </a:blip>
+                    <a:stretch>
+                      <a:fillRect/>
+                    </a:stretch>
+                  </pic:blipFill>
+                  <pic:spPr>
+                    <a:xfrm>
+                      <a:off x="0" y="0"/>
+                      <a:ext cx="6133381" cy="4804482"/>
+                    </a:xfrm>
+                    <a:prstGeom prst="rect">
+                      <a:avLst/>
+                    </a:prstGeom>
+                  </pic:spPr>
+                </pic:pic>
+              </a:graphicData>
+            </a:graphic>
+          </wp:inline>
+        </w:drawing>
+      </w:r>
+    </w:p>
+    <w:p>
+      <w:pPr>
+        <w:rPr>
+          <w:szCs w:val="24"/>
+        </w:rPr>
+      </w:pPr>
+      <w:bookmarkStart w:id="0" w:name="_GoBack"/>
+      <w:bookmarkEnd w:id="0"/>
     </w:p>
     <w:p>
       <w:pPr>
@@ -597,29 +719,30 @@
         <w:rPr>
           <w:szCs w:val="24"/>
         </w:rPr>
+        <w:t>Class Diagram:</w:t>
+      </w:r>
+    </w:p>
+    <w:p>
+      <w:pPr>
+        <w:pStyle w:val="ListParagraph"/>
+        <w:rPr>
+          <w:szCs w:val="24"/>
+        </w:rPr>
+      </w:pPr>
+    </w:p>
+    <w:p>
+      <w:pPr>
+        <w:rPr>
+          <w:szCs w:val="24"/>
+        </w:rPr>
+      </w:pPr>
+      <w:r>
+        <w:rPr>
+          <w:noProof/>
+          <w:szCs w:val="24"/>
+          <w:lang w:val="en-GB" w:eastAsia="en-GB"/>
+        </w:rPr>
         <w:lastRenderedPageBreak/>
-        <w:t>Class Diagram:</w:t>
-      </w:r>
-    </w:p>
-    <w:p>
-      <w:pPr>
-        <w:pStyle w:val="ListParagraph"/>
-        <w:rPr>
-          <w:szCs w:val="24"/>
-        </w:rPr>
-      </w:pPr>
-    </w:p>
-    <w:p>
-      <w:pPr>
-        <w:rPr>
-          <w:szCs w:val="24"/>
-        </w:rPr>
-      </w:pPr>
-      <w:r>
-        <w:rPr>
-          <w:noProof/>
-          <w:szCs w:val="24"/>
-        </w:rPr>
         <w:drawing>
           <wp:inline distT="0" distB="0" distL="0" distR="0">
             <wp:extent cx="6685472" cy="4011283"/>
@@ -636,7 +759,7 @@
                     <pic:cNvPicPr/>
                   </pic:nvPicPr>
                   <pic:blipFill>
-                    <a:blip r:embed="rId7">
+                    <a:blip r:embed="rId8">
                       <a:extLst>
                         <a:ext uri="{28A0092B-C50C-407E-A947-70E740481C1C}">
                           <a14:useLocalDpi xmlns:a14="http://schemas.microsoft.com/office/drawing/2010/main" val="0"/>
@@ -669,8 +792,6 @@
           <w:szCs w:val="24"/>
         </w:rPr>
       </w:pPr>
-      <w:bookmarkStart w:id="0" w:name="_GoBack"/>
-      <w:bookmarkEnd w:id="0"/>
     </w:p>
     <w:p>
       <w:pPr>
@@ -700,6 +821,7 @@
         <w:rPr>
           <w:noProof/>
           <w:szCs w:val="24"/>
+          <w:lang w:val="en-GB" w:eastAsia="en-GB"/>
         </w:rPr>
         <w:drawing>
           <wp:inline distT="0" distB="0" distL="0" distR="0" wp14:anchorId="71118D65" wp14:editId="496A4E1B">
@@ -717,7 +839,7 @@
                     <pic:cNvPicPr/>
                   </pic:nvPicPr>
                   <pic:blipFill>
-                    <a:blip r:embed="rId8">
+                    <a:blip r:embed="rId9">
                       <a:extLst>
                         <a:ext uri="{28A0092B-C50C-407E-A947-70E740481C1C}">
                           <a14:useLocalDpi xmlns:a14="http://schemas.microsoft.com/office/drawing/2010/main" val="0"/>
@@ -759,21 +881,22 @@
         <w:rPr>
           <w:szCs w:val="24"/>
         </w:rPr>
+        <w:t>Front End Design:</w:t>
+      </w:r>
+    </w:p>
+    <w:p>
+      <w:pPr>
+        <w:rPr>
+          <w:szCs w:val="24"/>
+        </w:rPr>
+      </w:pPr>
+      <w:r>
+        <w:rPr>
+          <w:noProof/>
+          <w:szCs w:val="24"/>
+          <w:lang w:val="en-GB" w:eastAsia="en-GB"/>
+        </w:rPr>
         <w:lastRenderedPageBreak/>
-        <w:t>Front End Design:</w:t>
-      </w:r>
-    </w:p>
-    <w:p>
-      <w:pPr>
-        <w:rPr>
-          <w:szCs w:val="24"/>
-        </w:rPr>
-      </w:pPr>
-      <w:r>
-        <w:rPr>
-          <w:noProof/>
-          <w:szCs w:val="24"/>
-        </w:rPr>
         <mc:AlternateContent>
           <mc:Choice Requires="wps">
             <w:drawing>
@@ -866,7 +989,7 @@
               </wp:anchor>
             </w:drawing>
           </mc:Choice>
-          <mc:Fallback xmlns:w16se="http://schemas.microsoft.com/office/word/2015/wordml/symex" xmlns:w15="http://schemas.microsoft.com/office/word/2012/wordml" xmlns:cx="http://schemas.microsoft.com/office/drawing/2014/chartex">
+          <mc:Fallback xmlns:cx="http://schemas.microsoft.com/office/drawing/2014/chartex" xmlns:w15="http://schemas.microsoft.com/office/word/2012/wordml" xmlns:w16se="http://schemas.microsoft.com/office/word/2015/wordml/symex">
             <w:pict>
               <v:shapetype id="_x0000_t202" coordsize="21600,21600" o:spt="202" path="m,l,21600r21600,l21600,xe">
                 <v:stroke joinstyle="miter"/>
@@ -1958,7 +2081,7 @@
   <a:extraClrSchemeLst/>
   <a:extLst>
     <a:ext uri="{05A4C25C-085E-4340-85A3-A5531E510DB2}">
-      <thm15:themeFamily xmlns:thm15="http://schemas.microsoft.com/office/thememl/2012/main" xmlns="" name="Office Theme" id="{62F939B6-93AF-4DB8-9C6B-D6C7DFDC589F}" vid="{4A3C46E8-61CC-4603-A589-7422A47A8E4A}"/>
+      <thm15:themeFamily xmlns="" xmlns:thm15="http://schemas.microsoft.com/office/thememl/2012/main" name="Office Theme" id="{62F939B6-93AF-4DB8-9C6B-D6C7DFDC589F}" vid="{4A3C46E8-61CC-4603-A589-7422A47A8E4A}"/>
     </a:ext>
   </a:extLst>
 </a:theme>

</xml_diff>